<commit_message>
cDataBasePostgres::call function support NULL parameters
</commit_message>
<xml_diff>
--- a/documents/Cahier des charges.docx
+++ b/documents/Cahier des charges.docx
@@ -2,6 +2,8 @@
 <file path=word/document.xml><?xml version="1.0" encoding="utf-8"?>
 <w:document xmlns:wpc="http://schemas.microsoft.com/office/word/2010/wordprocessingCanvas" xmlns:mc="http://schemas.openxmlformats.org/markup-compatibility/2006" xmlns:o="urn:schemas-microsoft-com:office:office" xmlns:r="http://schemas.openxmlformats.org/officeDocument/2006/relationships" xmlns:m="http://schemas.openxmlformats.org/officeDocument/2006/math" xmlns:v="urn:schemas-microsoft-com:vml" xmlns:wp14="http://schemas.microsoft.com/office/word/2010/wordprocessingDrawing" xmlns:wp="http://schemas.openxmlformats.org/drawingml/2006/wordprocessingDrawing" xmlns:w10="urn:schemas-microsoft-com:office:word" xmlns:w="http://schemas.openxmlformats.org/wordprocessingml/2006/main" xmlns:w14="http://schemas.microsoft.com/office/word/2010/wordml" xmlns:wpg="http://schemas.microsoft.com/office/word/2010/wordprocessingGroup" xmlns:wpi="http://schemas.microsoft.com/office/word/2010/wordprocessingInk" xmlns:wne="http://schemas.microsoft.com/office/word/2006/wordml" xmlns:wps="http://schemas.microsoft.com/office/word/2010/wordprocessingShape" mc:Ignorable="w14 wp14">
   <w:body>
+    <w:bookmarkStart w:id="0" w:name="_GoBack" w:displacedByCustomXml="next"/>
+    <w:bookmarkEnd w:id="0" w:displacedByCustomXml="next"/>
     <w:sdt>
       <w:sdtPr>
         <w:rPr>
@@ -431,7 +433,7 @@
           <w:r>
             <w:fldChar w:fldCharType="separate"/>
           </w:r>
-          <w:hyperlink w:anchor="_Toc346126811" w:history="1">
+          <w:hyperlink w:anchor="_Toc346131756" w:history="1">
             <w:r>
               <w:rPr>
                 <w:rStyle w:val="Lienhypertexte"/>
@@ -458,7 +460,7 @@
                 <w:noProof/>
                 <w:webHidden/>
               </w:rPr>
-              <w:instrText xml:space="preserve"> PAGEREF _Toc346126811 \h </w:instrText>
+              <w:instrText xml:space="preserve"> PAGEREF _Toc346131756 \h </w:instrText>
             </w:r>
             <w:r>
               <w:rPr>
@@ -501,7 +503,7 @@
               <w:lang w:eastAsia="fr-FR"/>
             </w:rPr>
           </w:pPr>
-          <w:hyperlink w:anchor="_Toc346126812" w:history="1">
+          <w:hyperlink w:anchor="_Toc346131757" w:history="1">
             <w:r>
               <w:rPr>
                 <w:rStyle w:val="Lienhypertexte"/>
@@ -528,7 +530,7 @@
                 <w:noProof/>
                 <w:webHidden/>
               </w:rPr>
-              <w:instrText xml:space="preserve"> PAGEREF _Toc346126812 \h </w:instrText>
+              <w:instrText xml:space="preserve"> PAGEREF _Toc346131757 \h </w:instrText>
             </w:r>
             <w:r>
               <w:rPr>
@@ -571,7 +573,7 @@
               <w:lang w:eastAsia="fr-FR"/>
             </w:rPr>
           </w:pPr>
-          <w:hyperlink w:anchor="_Toc346126813" w:history="1">
+          <w:hyperlink w:anchor="_Toc346131758" w:history="1">
             <w:r>
               <w:rPr>
                 <w:rStyle w:val="Lienhypertexte"/>
@@ -598,7 +600,7 @@
                 <w:noProof/>
                 <w:webHidden/>
               </w:rPr>
-              <w:instrText xml:space="preserve"> PAGEREF _Toc346126813 \h </w:instrText>
+              <w:instrText xml:space="preserve"> PAGEREF _Toc346131758 \h </w:instrText>
             </w:r>
             <w:r>
               <w:rPr>
@@ -641,7 +643,7 @@
               <w:lang w:eastAsia="fr-FR"/>
             </w:rPr>
           </w:pPr>
-          <w:hyperlink w:anchor="_Toc346126814" w:history="1">
+          <w:hyperlink w:anchor="_Toc346131759" w:history="1">
             <w:r>
               <w:rPr>
                 <w:rStyle w:val="Lienhypertexte"/>
@@ -668,7 +670,7 @@
                 <w:noProof/>
                 <w:webHidden/>
               </w:rPr>
-              <w:instrText xml:space="preserve"> PAGEREF _Toc346126814 \h </w:instrText>
+              <w:instrText xml:space="preserve"> PAGEREF _Toc346131759 \h </w:instrText>
             </w:r>
             <w:r>
               <w:rPr>
@@ -711,7 +713,7 @@
               <w:lang w:eastAsia="fr-FR"/>
             </w:rPr>
           </w:pPr>
-          <w:hyperlink w:anchor="_Toc346126815" w:history="1">
+          <w:hyperlink w:anchor="_Toc346131760" w:history="1">
             <w:r>
               <w:rPr>
                 <w:rStyle w:val="Lienhypertexte"/>
@@ -738,7 +740,7 @@
                 <w:noProof/>
                 <w:webHidden/>
               </w:rPr>
-              <w:instrText xml:space="preserve"> PAGEREF _Toc346126815 \h </w:instrText>
+              <w:instrText xml:space="preserve"> PAGEREF _Toc346131760 \h </w:instrText>
             </w:r>
             <w:r>
               <w:rPr>
@@ -781,7 +783,7 @@
               <w:lang w:eastAsia="fr-FR"/>
             </w:rPr>
           </w:pPr>
-          <w:hyperlink w:anchor="_Toc346126816" w:history="1">
+          <w:hyperlink w:anchor="_Toc346131761" w:history="1">
             <w:r>
               <w:rPr>
                 <w:rStyle w:val="Lienhypertexte"/>
@@ -808,7 +810,7 @@
                 <w:noProof/>
                 <w:webHidden/>
               </w:rPr>
-              <w:instrText xml:space="preserve"> PAGEREF _Toc346126816 \h </w:instrText>
+              <w:instrText xml:space="preserve"> PAGEREF _Toc346131761 \h </w:instrText>
             </w:r>
             <w:r>
               <w:rPr>
@@ -851,7 +853,7 @@
               <w:lang w:eastAsia="fr-FR"/>
             </w:rPr>
           </w:pPr>
-          <w:hyperlink w:anchor="_Toc346126817" w:history="1">
+          <w:hyperlink w:anchor="_Toc346131762" w:history="1">
             <w:r>
               <w:rPr>
                 <w:rStyle w:val="Lienhypertexte"/>
@@ -878,7 +880,7 @@
                 <w:noProof/>
                 <w:webHidden/>
               </w:rPr>
-              <w:instrText xml:space="preserve"> PAGEREF _Toc346126817 \h </w:instrText>
+              <w:instrText xml:space="preserve"> PAGEREF _Toc346131762 \h </w:instrText>
             </w:r>
             <w:r>
               <w:rPr>
@@ -934,14 +936,12 @@
       <w:r>
         <w:br w:type="page"/>
       </w:r>
-      <w:bookmarkStart w:id="0" w:name="_GoBack"/>
-      <w:bookmarkEnd w:id="0"/>
     </w:p>
     <w:p>
       <w:pPr>
         <w:pStyle w:val="Titre1"/>
       </w:pPr>
-      <w:bookmarkStart w:id="1" w:name="_Toc346126811"/>
+      <w:bookmarkStart w:id="1" w:name="_Toc346131756"/>
       <w:r>
         <w:lastRenderedPageBreak/>
         <w:t>Introduction</w:t>
@@ -950,28 +950,7 @@
     </w:p>
     <w:p>
       <w:r>
-        <w:t xml:space="preserve">Le projet </w:t>
-      </w:r>
-      <w:r>
-        <w:rPr>
-          <w:rStyle w:val="lev"/>
-        </w:rPr>
-        <w:t>Webframework</w:t>
-      </w:r>
-      <w:r>
-        <w:t xml:space="preserve"> entre dans sa </w:t>
-      </w:r>
-      <w:r>
-        <w:rPr>
-          <w:rStyle w:val="lev"/>
-        </w:rPr>
-        <w:t>version 1.7</w:t>
-      </w:r>
-      <w:r>
-        <w:t>, de nombreux changements sont à la carte..</w:t>
-      </w:r>
-      <w:r>
-        <w:t>.</w:t>
+        <w:t>…</w:t>
       </w:r>
     </w:p>
     <w:p>
@@ -993,7 +972,7 @@
       <w:pPr>
         <w:pStyle w:val="Titre1"/>
       </w:pPr>
-      <w:bookmarkStart w:id="2" w:name="_Toc346126812"/>
+      <w:bookmarkStart w:id="2" w:name="_Toc346131757"/>
       <w:r>
         <w:lastRenderedPageBreak/>
         <w:t>Termes</w:t>
@@ -1004,7 +983,7 @@
       <w:pPr>
         <w:pStyle w:val="Titre2"/>
       </w:pPr>
-      <w:bookmarkStart w:id="3" w:name="_Toc346126813"/>
+      <w:bookmarkStart w:id="3" w:name="_Toc346131758"/>
       <w:r>
         <w:t>Webframework</w:t>
       </w:r>
@@ -1022,7 +1001,7 @@
       <w:pPr>
         <w:pStyle w:val="Titre2"/>
       </w:pPr>
-      <w:bookmarkStart w:id="4" w:name="_Toc346126814"/>
+      <w:bookmarkStart w:id="4" w:name="_Toc346131759"/>
       <w:r>
         <w:t>Webframework étendu</w:t>
       </w:r>
@@ -1062,7 +1041,7 @@
       <w:pPr>
         <w:pStyle w:val="Titre1"/>
       </w:pPr>
-      <w:bookmarkStart w:id="5" w:name="_Toc346126815"/>
+      <w:bookmarkStart w:id="5" w:name="_Toc346131760"/>
       <w:r>
         <w:lastRenderedPageBreak/>
         <w:t>Cahier des charges</w:t>
@@ -1073,7 +1052,7 @@
       <w:pPr>
         <w:pStyle w:val="Titre2"/>
       </w:pPr>
-      <w:bookmarkStart w:id="6" w:name="_Toc346126816"/>
+      <w:bookmarkStart w:id="6" w:name="_Toc346131761"/>
       <w:r>
         <w:t>Introduction</w:t>
       </w:r>
@@ -1088,7 +1067,7 @@
       <w:pPr>
         <w:pStyle w:val="Titre2"/>
       </w:pPr>
-      <w:bookmarkStart w:id="7" w:name="_Toc346126817"/>
+      <w:bookmarkStart w:id="7" w:name="_Toc346131762"/>
       <w:r>
         <w:t>Améliorations</w:t>
       </w:r>
@@ -1106,6 +1085,43 @@
     <w:p>
       <w:r>
         <w:t>Le projet consiste à reprendre l’application existante et d’apporter des améliorations majeures.</w:t>
+      </w:r>
+    </w:p>
+    <w:p>
+      <w:pPr>
+        <w:rPr>
+          <w:u w:val="single"/>
+        </w:rPr>
+      </w:pPr>
+      <w:r>
+        <w:rPr>
+          <w:u w:val="single"/>
+        </w:rPr>
+        <w:t>Notamment :</w:t>
+      </w:r>
+    </w:p>
+    <w:p>
+      <w:pPr>
+        <w:pStyle w:val="Paragraphedeliste"/>
+        <w:numPr>
+          <w:ilvl w:val="0"/>
+          <w:numId w:val="31"/>
+        </w:numPr>
+      </w:pPr>
+      <w:r>
+        <w:t>L’introduction de la librairie YUI</w:t>
+      </w:r>
+    </w:p>
+    <w:p>
+      <w:pPr>
+        <w:pStyle w:val="Paragraphedeliste"/>
+        <w:numPr>
+          <w:ilvl w:val="0"/>
+          <w:numId w:val="31"/>
+        </w:numPr>
+      </w:pPr>
+      <w:r>
+        <w:t>Réduire la dépendance au modèle d’application (arborescence)</w:t>
       </w:r>
     </w:p>
     <w:p>
@@ -1128,35 +1144,50 @@
         </w:numPr>
       </w:pPr>
       <w:r>
+        <w:rPr>
+          <w:shd w:val="clear" w:color="auto" w:fill="EAF1DD" w:themeFill="accent3" w:themeFillTint="33"/>
+        </w:rPr>
         <w:t>Adapter les librairies « </w:t>
       </w:r>
       <w:r>
         <w:rPr>
           <w:rStyle w:val="Accentuation"/>
+          <w:shd w:val="clear" w:color="auto" w:fill="EAF1DD" w:themeFill="accent3" w:themeFillTint="33"/>
         </w:rPr>
         <w:t>wfw.js</w:t>
       </w:r>
       <w:r>
+        <w:rPr>
+          <w:shd w:val="clear" w:color="auto" w:fill="EAF1DD" w:themeFill="accent3" w:themeFillTint="33"/>
+        </w:rPr>
         <w:t> » et « </w:t>
       </w:r>
       <w:r>
         <w:rPr>
           <w:rStyle w:val="Accentuation"/>
+          <w:shd w:val="clear" w:color="auto" w:fill="EAF1DD" w:themeFill="accent3" w:themeFillTint="33"/>
         </w:rPr>
         <w:t>wfw-extends.js</w:t>
       </w:r>
       <w:r>
+        <w:rPr>
+          <w:shd w:val="clear" w:color="auto" w:fill="EAF1DD" w:themeFill="accent3" w:themeFillTint="33"/>
+        </w:rPr>
         <w:t> » sur la base de la librairie « </w:t>
       </w:r>
       <w:proofErr w:type="spellStart"/>
       <w:r>
         <w:rPr>
           <w:rStyle w:val="lev"/>
+          <w:shd w:val="clear" w:color="auto" w:fill="EAF1DD" w:themeFill="accent3" w:themeFillTint="33"/>
         </w:rPr>
         <w:t>YahooUI</w:t>
       </w:r>
       <w:proofErr w:type="spellEnd"/>
       <w:r>
+        <w:rPr>
+          <w:shd w:val="clear" w:color="auto" w:fill="EAF1DD" w:themeFill="accent3" w:themeFillTint="33"/>
+        </w:rPr>
         <w:t> »</w:t>
       </w:r>
     </w:p>
@@ -1179,11 +1210,9 @@
       <w:r>
         <w:t xml:space="preserve">Remplacer les appels </w:t>
       </w:r>
-      <w:proofErr w:type="spellStart"/>
-      <w:r>
-        <w:t>a</w:t>
-      </w:r>
-      <w:proofErr w:type="spellEnd"/>
+      <w:r>
+        <w:t>à</w:t>
+      </w:r>
       <w:r>
         <w:t xml:space="preserve"> la fonction </w:t>
       </w:r>
@@ -1246,6 +1275,38 @@
       <w:r>
         <w:t>.</w:t>
       </w:r>
+    </w:p>
+    <w:p>
+      <w:pPr>
+        <w:pStyle w:val="Paragraphedeliste"/>
+        <w:numPr>
+          <w:ilvl w:val="0"/>
+          <w:numId w:val="16"/>
+        </w:numPr>
+      </w:pPr>
+      <w:r>
+        <w:t>R</w:t>
+      </w:r>
+      <w:r>
+        <w:t xml:space="preserve">echercher les </w:t>
+      </w:r>
+      <w:r>
+        <w:t>variables</w:t>
+      </w:r>
+      <w:r>
+        <w:t xml:space="preserve"> d'erreurs ERR_**</w:t>
+      </w:r>
+      <w:r>
+        <w:t xml:space="preserve"> et</w:t>
+      </w:r>
+      <w:r>
+        <w:t xml:space="preserve"> les remplacer par la méthode </w:t>
+      </w:r>
+      <w:proofErr w:type="gramStart"/>
+      <w:r>
+        <w:t>RESULT()</w:t>
+      </w:r>
+      <w:proofErr w:type="gramEnd"/>
     </w:p>
     <w:p>
       <w:pPr>
@@ -2681,6 +2742,119 @@
     </w:lvl>
   </w:abstractNum>
   <w:abstractNum w:abstractNumId="13">
+    <w:nsid w:val="2676476F"/>
+    <w:multiLevelType w:val="hybridMultilevel"/>
+    <w:tmpl w:val="5F8A8A1A"/>
+    <w:lvl w:ilvl="0" w:tplc="040C0001">
+      <w:start w:val="1"/>
+      <w:numFmt w:val="bullet"/>
+      <w:lvlText w:val=""/>
+      <w:lvlJc w:val="left"/>
+      <w:pPr>
+        <w:ind w:left="720" w:hanging="360"/>
+      </w:pPr>
+      <w:rPr>
+        <w:rFonts w:ascii="Symbol" w:hAnsi="Symbol" w:hint="default"/>
+      </w:rPr>
+    </w:lvl>
+    <w:lvl w:ilvl="1" w:tplc="040C0003" w:tentative="1">
+      <w:start w:val="1"/>
+      <w:numFmt w:val="bullet"/>
+      <w:lvlText w:val="o"/>
+      <w:lvlJc w:val="left"/>
+      <w:pPr>
+        <w:ind w:left="1440" w:hanging="360"/>
+      </w:pPr>
+      <w:rPr>
+        <w:rFonts w:ascii="Courier New" w:hAnsi="Courier New" w:cs="Courier New" w:hint="default"/>
+      </w:rPr>
+    </w:lvl>
+    <w:lvl w:ilvl="2" w:tplc="040C0005" w:tentative="1">
+      <w:start w:val="1"/>
+      <w:numFmt w:val="bullet"/>
+      <w:lvlText w:val=""/>
+      <w:lvlJc w:val="left"/>
+      <w:pPr>
+        <w:ind w:left="2160" w:hanging="360"/>
+      </w:pPr>
+      <w:rPr>
+        <w:rFonts w:ascii="Wingdings" w:hAnsi="Wingdings" w:hint="default"/>
+      </w:rPr>
+    </w:lvl>
+    <w:lvl w:ilvl="3" w:tplc="040C0001" w:tentative="1">
+      <w:start w:val="1"/>
+      <w:numFmt w:val="bullet"/>
+      <w:lvlText w:val=""/>
+      <w:lvlJc w:val="left"/>
+      <w:pPr>
+        <w:ind w:left="2880" w:hanging="360"/>
+      </w:pPr>
+      <w:rPr>
+        <w:rFonts w:ascii="Symbol" w:hAnsi="Symbol" w:hint="default"/>
+      </w:rPr>
+    </w:lvl>
+    <w:lvl w:ilvl="4" w:tplc="040C0003" w:tentative="1">
+      <w:start w:val="1"/>
+      <w:numFmt w:val="bullet"/>
+      <w:lvlText w:val="o"/>
+      <w:lvlJc w:val="left"/>
+      <w:pPr>
+        <w:ind w:left="3600" w:hanging="360"/>
+      </w:pPr>
+      <w:rPr>
+        <w:rFonts w:ascii="Courier New" w:hAnsi="Courier New" w:cs="Courier New" w:hint="default"/>
+      </w:rPr>
+    </w:lvl>
+    <w:lvl w:ilvl="5" w:tplc="040C0005" w:tentative="1">
+      <w:start w:val="1"/>
+      <w:numFmt w:val="bullet"/>
+      <w:lvlText w:val=""/>
+      <w:lvlJc w:val="left"/>
+      <w:pPr>
+        <w:ind w:left="4320" w:hanging="360"/>
+      </w:pPr>
+      <w:rPr>
+        <w:rFonts w:ascii="Wingdings" w:hAnsi="Wingdings" w:hint="default"/>
+      </w:rPr>
+    </w:lvl>
+    <w:lvl w:ilvl="6" w:tplc="040C0001" w:tentative="1">
+      <w:start w:val="1"/>
+      <w:numFmt w:val="bullet"/>
+      <w:lvlText w:val=""/>
+      <w:lvlJc w:val="left"/>
+      <w:pPr>
+        <w:ind w:left="5040" w:hanging="360"/>
+      </w:pPr>
+      <w:rPr>
+        <w:rFonts w:ascii="Symbol" w:hAnsi="Symbol" w:hint="default"/>
+      </w:rPr>
+    </w:lvl>
+    <w:lvl w:ilvl="7" w:tplc="040C0003" w:tentative="1">
+      <w:start w:val="1"/>
+      <w:numFmt w:val="bullet"/>
+      <w:lvlText w:val="o"/>
+      <w:lvlJc w:val="left"/>
+      <w:pPr>
+        <w:ind w:left="5760" w:hanging="360"/>
+      </w:pPr>
+      <w:rPr>
+        <w:rFonts w:ascii="Courier New" w:hAnsi="Courier New" w:cs="Courier New" w:hint="default"/>
+      </w:rPr>
+    </w:lvl>
+    <w:lvl w:ilvl="8" w:tplc="040C0005" w:tentative="1">
+      <w:start w:val="1"/>
+      <w:numFmt w:val="bullet"/>
+      <w:lvlText w:val=""/>
+      <w:lvlJc w:val="left"/>
+      <w:pPr>
+        <w:ind w:left="6480" w:hanging="360"/>
+      </w:pPr>
+      <w:rPr>
+        <w:rFonts w:ascii="Wingdings" w:hAnsi="Wingdings" w:hint="default"/>
+      </w:rPr>
+    </w:lvl>
+  </w:abstractNum>
+  <w:abstractNum w:abstractNumId="14">
     <w:nsid w:val="2D5C708B"/>
     <w:multiLevelType w:val="hybridMultilevel"/>
     <w:tmpl w:val="12C2DA60"/>
@@ -2793,7 +2967,7 @@
       </w:rPr>
     </w:lvl>
   </w:abstractNum>
-  <w:abstractNum w:abstractNumId="14">
+  <w:abstractNum w:abstractNumId="15">
     <w:nsid w:val="2E3F723D"/>
     <w:multiLevelType w:val="hybridMultilevel"/>
     <w:tmpl w:val="F48659D6"/>
@@ -2906,7 +3080,7 @@
       </w:rPr>
     </w:lvl>
   </w:abstractNum>
-  <w:abstractNum w:abstractNumId="15">
+  <w:abstractNum w:abstractNumId="16">
     <w:nsid w:val="30585B8D"/>
     <w:multiLevelType w:val="hybridMultilevel"/>
     <w:tmpl w:val="EB3875A6"/>
@@ -3019,7 +3193,7 @@
       </w:rPr>
     </w:lvl>
   </w:abstractNum>
-  <w:abstractNum w:abstractNumId="16">
+  <w:abstractNum w:abstractNumId="17">
     <w:nsid w:val="32A528E3"/>
     <w:multiLevelType w:val="hybridMultilevel"/>
     <w:tmpl w:val="0FF0EB08"/>
@@ -3132,7 +3306,7 @@
       </w:rPr>
     </w:lvl>
   </w:abstractNum>
-  <w:abstractNum w:abstractNumId="17">
+  <w:abstractNum w:abstractNumId="18">
     <w:nsid w:val="32F102AF"/>
     <w:multiLevelType w:val="hybridMultilevel"/>
     <w:tmpl w:val="30A0D61C"/>
@@ -3218,7 +3392,7 @@
       </w:pPr>
     </w:lvl>
   </w:abstractNum>
-  <w:abstractNum w:abstractNumId="18">
+  <w:abstractNum w:abstractNumId="19">
     <w:nsid w:val="34EA37B0"/>
     <w:multiLevelType w:val="hybridMultilevel"/>
     <w:tmpl w:val="48FE9868"/>
@@ -3331,7 +3505,7 @@
       </w:rPr>
     </w:lvl>
   </w:abstractNum>
-  <w:abstractNum w:abstractNumId="19">
+  <w:abstractNum w:abstractNumId="20">
     <w:nsid w:val="3775339C"/>
     <w:multiLevelType w:val="hybridMultilevel"/>
     <w:tmpl w:val="ACC228AE"/>
@@ -3424,7 +3598,7 @@
       </w:pPr>
     </w:lvl>
   </w:abstractNum>
-  <w:abstractNum w:abstractNumId="20">
+  <w:abstractNum w:abstractNumId="21">
     <w:nsid w:val="385F4E01"/>
     <w:multiLevelType w:val="hybridMultilevel"/>
     <w:tmpl w:val="85C2C7AA"/>
@@ -3537,7 +3711,7 @@
       </w:rPr>
     </w:lvl>
   </w:abstractNum>
-  <w:abstractNum w:abstractNumId="21">
+  <w:abstractNum w:abstractNumId="22">
     <w:nsid w:val="3D9D0338"/>
     <w:multiLevelType w:val="hybridMultilevel"/>
     <w:tmpl w:val="4F12BB64"/>
@@ -3623,7 +3797,7 @@
       </w:pPr>
     </w:lvl>
   </w:abstractNum>
-  <w:abstractNum w:abstractNumId="22">
+  <w:abstractNum w:abstractNumId="23">
     <w:nsid w:val="3FCB15C8"/>
     <w:multiLevelType w:val="hybridMultilevel"/>
     <w:tmpl w:val="5CD6F476"/>
@@ -3736,7 +3910,7 @@
       </w:rPr>
     </w:lvl>
   </w:abstractNum>
-  <w:abstractNum w:abstractNumId="23">
+  <w:abstractNum w:abstractNumId="24">
     <w:nsid w:val="44EC4B5E"/>
     <w:multiLevelType w:val="hybridMultilevel"/>
     <w:tmpl w:val="9BC44AE0"/>
@@ -3849,7 +4023,7 @@
       </w:rPr>
     </w:lvl>
   </w:abstractNum>
-  <w:abstractNum w:abstractNumId="24">
+  <w:abstractNum w:abstractNumId="25">
     <w:nsid w:val="57C56205"/>
     <w:multiLevelType w:val="hybridMultilevel"/>
     <w:tmpl w:val="275E9B06"/>
@@ -3962,7 +4136,7 @@
       </w:rPr>
     </w:lvl>
   </w:abstractNum>
-  <w:abstractNum w:abstractNumId="25">
+  <w:abstractNum w:abstractNumId="26">
     <w:nsid w:val="5B2322D8"/>
     <w:multiLevelType w:val="hybridMultilevel"/>
     <w:tmpl w:val="F0744D92"/>
@@ -4075,7 +4249,7 @@
       </w:rPr>
     </w:lvl>
   </w:abstractNum>
-  <w:abstractNum w:abstractNumId="26">
+  <w:abstractNum w:abstractNumId="27">
     <w:nsid w:val="5B2860CE"/>
     <w:multiLevelType w:val="hybridMultilevel"/>
     <w:tmpl w:val="F9BC4D6A"/>
@@ -4188,7 +4362,7 @@
       </w:rPr>
     </w:lvl>
   </w:abstractNum>
-  <w:abstractNum w:abstractNumId="27">
+  <w:abstractNum w:abstractNumId="28">
     <w:nsid w:val="66D00B40"/>
     <w:multiLevelType w:val="hybridMultilevel"/>
     <w:tmpl w:val="72D84B5C"/>
@@ -4301,7 +4475,7 @@
       </w:rPr>
     </w:lvl>
   </w:abstractNum>
-  <w:abstractNum w:abstractNumId="28">
+  <w:abstractNum w:abstractNumId="29">
     <w:nsid w:val="6B992D19"/>
     <w:multiLevelType w:val="hybridMultilevel"/>
     <w:tmpl w:val="93FE1D5C"/>
@@ -4414,7 +4588,7 @@
       </w:rPr>
     </w:lvl>
   </w:abstractNum>
-  <w:abstractNum w:abstractNumId="29">
+  <w:abstractNum w:abstractNumId="30">
     <w:nsid w:val="71D95935"/>
     <w:multiLevelType w:val="hybridMultilevel"/>
     <w:tmpl w:val="1D080222"/>
@@ -4528,10 +4702,10 @@
     </w:lvl>
   </w:abstractNum>
   <w:num w:numId="1">
-    <w:abstractNumId w:val="15"/>
+    <w:abstractNumId w:val="16"/>
   </w:num>
   <w:num w:numId="2">
-    <w:abstractNumId w:val="23"/>
+    <w:abstractNumId w:val="24"/>
   </w:num>
   <w:num w:numId="3">
     <w:abstractNumId w:val="1"/>
@@ -4543,7 +4717,7 @@
     <w:abstractNumId w:val="11"/>
   </w:num>
   <w:num w:numId="6">
-    <w:abstractNumId w:val="21"/>
+    <w:abstractNumId w:val="22"/>
   </w:num>
   <w:num w:numId="7">
     <w:abstractNumId w:val="3"/>
@@ -4552,43 +4726,43 @@
     <w:abstractNumId w:val="5"/>
   </w:num>
   <w:num w:numId="9">
-    <w:abstractNumId w:val="22"/>
+    <w:abstractNumId w:val="23"/>
   </w:num>
   <w:num w:numId="10">
     <w:abstractNumId w:val="12"/>
   </w:num>
   <w:num w:numId="11">
-    <w:abstractNumId w:val="19"/>
+    <w:abstractNumId w:val="20"/>
   </w:num>
   <w:num w:numId="12">
-    <w:abstractNumId w:val="29"/>
+    <w:abstractNumId w:val="30"/>
   </w:num>
   <w:num w:numId="13">
-    <w:abstractNumId w:val="27"/>
+    <w:abstractNumId w:val="28"/>
   </w:num>
   <w:num w:numId="14">
     <w:abstractNumId w:val="9"/>
   </w:num>
   <w:num w:numId="15">
-    <w:abstractNumId w:val="20"/>
+    <w:abstractNumId w:val="21"/>
   </w:num>
   <w:num w:numId="16">
     <w:abstractNumId w:val="8"/>
   </w:num>
   <w:num w:numId="17">
-    <w:abstractNumId w:val="14"/>
+    <w:abstractNumId w:val="15"/>
   </w:num>
   <w:num w:numId="18">
     <w:abstractNumId w:val="10"/>
   </w:num>
   <w:num w:numId="19">
-    <w:abstractNumId w:val="16"/>
+    <w:abstractNumId w:val="17"/>
   </w:num>
   <w:num w:numId="20">
-    <w:abstractNumId w:val="13"/>
+    <w:abstractNumId w:val="14"/>
   </w:num>
   <w:num w:numId="21">
-    <w:abstractNumId w:val="26"/>
+    <w:abstractNumId w:val="27"/>
   </w:num>
   <w:num w:numId="22">
     <w:abstractNumId w:val="4"/>
@@ -4600,22 +4774,25 @@
     <w:abstractNumId w:val="7"/>
   </w:num>
   <w:num w:numId="25">
+    <w:abstractNumId w:val="19"/>
+  </w:num>
+  <w:num w:numId="26">
     <w:abstractNumId w:val="18"/>
   </w:num>
-  <w:num w:numId="26">
-    <w:abstractNumId w:val="17"/>
-  </w:num>
   <w:num w:numId="27">
-    <w:abstractNumId w:val="24"/>
+    <w:abstractNumId w:val="25"/>
   </w:num>
   <w:num w:numId="28">
     <w:abstractNumId w:val="0"/>
   </w:num>
   <w:num w:numId="29">
-    <w:abstractNumId w:val="25"/>
+    <w:abstractNumId w:val="26"/>
   </w:num>
   <w:num w:numId="30">
-    <w:abstractNumId w:val="28"/>
+    <w:abstractNumId w:val="29"/>
+  </w:num>
+  <w:num w:numId="31">
+    <w:abstractNumId w:val="13"/>
   </w:num>
 </w:numbering>
 </file>
@@ -6138,7 +6315,7 @@
 </file>
 
 <file path=customXml/itemProps2.xml><?xml version="1.0" encoding="utf-8"?>
-<ds:datastoreItem xmlns:ds="http://schemas.openxmlformats.org/officeDocument/2006/customXml" ds:itemID="{67C08B09-B001-4D7F-A629-7C9ACF44E1DB}">
+<ds:datastoreItem xmlns:ds="http://schemas.openxmlformats.org/officeDocument/2006/customXml" ds:itemID="{9CF4DD94-FAB3-4D0F-AFEA-943AA3756DF6}">
   <ds:schemaRefs>
     <ds:schemaRef ds:uri="http://schemas.openxmlformats.org/officeDocument/2006/bibliography"/>
   </ds:schemaRefs>

</xml_diff>

<commit_message>
move document content "guide du programmeur" to "dossier technique"
</commit_message>
<xml_diff>
--- a/documents/Cahier des charges.docx
+++ b/documents/Cahier des charges.docx
@@ -2,8 +2,6 @@
 <file path=word/document.xml><?xml version="1.0" encoding="utf-8"?>
 <w:document xmlns:wpc="http://schemas.microsoft.com/office/word/2010/wordprocessingCanvas" xmlns:mc="http://schemas.openxmlformats.org/markup-compatibility/2006" xmlns:o="urn:schemas-microsoft-com:office:office" xmlns:r="http://schemas.openxmlformats.org/officeDocument/2006/relationships" xmlns:m="http://schemas.openxmlformats.org/officeDocument/2006/math" xmlns:v="urn:schemas-microsoft-com:vml" xmlns:wp14="http://schemas.microsoft.com/office/word/2010/wordprocessingDrawing" xmlns:wp="http://schemas.openxmlformats.org/drawingml/2006/wordprocessingDrawing" xmlns:w10="urn:schemas-microsoft-com:office:word" xmlns:w="http://schemas.openxmlformats.org/wordprocessingml/2006/main" xmlns:w14="http://schemas.microsoft.com/office/word/2010/wordml" xmlns:wpg="http://schemas.microsoft.com/office/word/2010/wordprocessingGroup" xmlns:wpi="http://schemas.microsoft.com/office/word/2010/wordprocessingInk" xmlns:wne="http://schemas.microsoft.com/office/word/2006/wordml" xmlns:wps="http://schemas.microsoft.com/office/word/2010/wordprocessingShape" mc:Ignorable="w14 wp14">
   <w:body>
-    <w:bookmarkStart w:id="0" w:name="_GoBack" w:displacedByCustomXml="next"/>
-    <w:bookmarkEnd w:id="0" w:displacedByCustomXml="next"/>
     <w:sdt>
       <w:sdtPr>
         <w:rPr>
@@ -941,12 +939,12 @@
       <w:pPr>
         <w:pStyle w:val="Titre1"/>
       </w:pPr>
-      <w:bookmarkStart w:id="1" w:name="_Toc346131756"/>
+      <w:bookmarkStart w:id="0" w:name="_Toc346131756"/>
       <w:r>
         <w:lastRenderedPageBreak/>
         <w:t>Introduction</w:t>
       </w:r>
-      <w:bookmarkEnd w:id="1"/>
+      <w:bookmarkEnd w:id="0"/>
     </w:p>
     <w:p>
       <w:r>
@@ -972,22 +970,22 @@
       <w:pPr>
         <w:pStyle w:val="Titre1"/>
       </w:pPr>
-      <w:bookmarkStart w:id="2" w:name="_Toc346131757"/>
+      <w:bookmarkStart w:id="1" w:name="_Toc346131757"/>
       <w:r>
         <w:lastRenderedPageBreak/>
         <w:t>Termes</w:t>
       </w:r>
-      <w:bookmarkEnd w:id="2"/>
+      <w:bookmarkEnd w:id="1"/>
     </w:p>
     <w:p>
       <w:pPr>
         <w:pStyle w:val="Titre2"/>
       </w:pPr>
-      <w:bookmarkStart w:id="3" w:name="_Toc346131758"/>
+      <w:bookmarkStart w:id="2" w:name="_Toc346131758"/>
       <w:r>
         <w:t>Webframework</w:t>
       </w:r>
-      <w:bookmarkEnd w:id="3"/>
+      <w:bookmarkEnd w:id="2"/>
     </w:p>
     <w:p>
       <w:r>
@@ -1001,11 +999,11 @@
       <w:pPr>
         <w:pStyle w:val="Titre2"/>
       </w:pPr>
-      <w:bookmarkStart w:id="4" w:name="_Toc346131759"/>
+      <w:bookmarkStart w:id="3" w:name="_Toc346131759"/>
       <w:r>
         <w:t>Webframework étendu</w:t>
       </w:r>
-      <w:bookmarkEnd w:id="4"/>
+      <w:bookmarkEnd w:id="3"/>
     </w:p>
     <w:p>
       <w:pPr>
@@ -1041,22 +1039,22 @@
       <w:pPr>
         <w:pStyle w:val="Titre1"/>
       </w:pPr>
-      <w:bookmarkStart w:id="5" w:name="_Toc346131760"/>
+      <w:bookmarkStart w:id="4" w:name="_Toc346131760"/>
       <w:r>
         <w:lastRenderedPageBreak/>
         <w:t>Cahier des charges</w:t>
       </w:r>
-      <w:bookmarkEnd w:id="5"/>
+      <w:bookmarkEnd w:id="4"/>
     </w:p>
     <w:p>
       <w:pPr>
         <w:pStyle w:val="Titre2"/>
       </w:pPr>
-      <w:bookmarkStart w:id="6" w:name="_Toc346131761"/>
+      <w:bookmarkStart w:id="5" w:name="_Toc346131761"/>
       <w:r>
         <w:t>Introduction</w:t>
       </w:r>
-      <w:bookmarkEnd w:id="6"/>
+      <w:bookmarkEnd w:id="5"/>
     </w:p>
     <w:p>
       <w:r>
@@ -1067,7 +1065,7 @@
       <w:pPr>
         <w:pStyle w:val="Titre2"/>
       </w:pPr>
-      <w:bookmarkStart w:id="7" w:name="_Toc346131762"/>
+      <w:bookmarkStart w:id="6" w:name="_Toc346131762"/>
       <w:r>
         <w:t>Améliorations</w:t>
       </w:r>
@@ -1080,7 +1078,7 @@
       <w:r>
         <w:t>ersion 1.7</w:t>
       </w:r>
-      <w:bookmarkEnd w:id="7"/>
+      <w:bookmarkEnd w:id="6"/>
     </w:p>
     <w:p>
       <w:r>
@@ -1175,7 +1173,6 @@
         </w:rPr>
         <w:t> » sur la base de la librairie « </w:t>
       </w:r>
-      <w:proofErr w:type="spellStart"/>
       <w:r>
         <w:rPr>
           <w:rStyle w:val="lev"/>
@@ -1183,7 +1180,6 @@
         </w:rPr>
         <w:t>YahooUI</w:t>
       </w:r>
-      <w:proofErr w:type="spellEnd"/>
       <w:r>
         <w:rPr>
           <w:shd w:val="clear" w:color="auto" w:fill="EAF1DD" w:themeFill="accent3" w:themeFillTint="33"/>
@@ -1214,23 +1210,7 @@
         <w:t>à</w:t>
       </w:r>
       <w:r>
-        <w:t xml:space="preserve"> la fonction </w:t>
-      </w:r>
-      <w:proofErr w:type="spellStart"/>
-      <w:r>
-        <w:t>proc_</w:t>
-      </w:r>
-      <w:proofErr w:type="gramStart"/>
-      <w:r>
-        <w:t>result</w:t>
-      </w:r>
-      <w:proofErr w:type="spellEnd"/>
-      <w:r>
-        <w:t>(</w:t>
-      </w:r>
-      <w:proofErr w:type="gramEnd"/>
-      <w:r>
-        <w:t>) par RESULT()</w:t>
+        <w:t xml:space="preserve"> la fonction proc_result() par RESULT()</w:t>
       </w:r>
     </w:p>
     <w:p>
@@ -1242,23 +1222,7 @@
         </w:numPr>
       </w:pPr>
       <w:r>
-        <w:t xml:space="preserve">Renommer les classes par le </w:t>
-      </w:r>
-      <w:proofErr w:type="spellStart"/>
-      <w:r>
-        <w:t>prefix</w:t>
-      </w:r>
-      <w:proofErr w:type="spellEnd"/>
-      <w:r>
-        <w:t xml:space="preserve"> 'c'. ex "</w:t>
-      </w:r>
-      <w:proofErr w:type="spellStart"/>
-      <w:r>
-        <w:t>cMaClasse</w:t>
-      </w:r>
-      <w:proofErr w:type="spellEnd"/>
-      <w:r>
-        <w:t>"</w:t>
+        <w:t>Renommer les classes par le prefix 'c'. ex "cMaClasse"</w:t>
       </w:r>
     </w:p>
     <w:p>
@@ -1300,13 +1264,8 @@
         <w:t xml:space="preserve"> et</w:t>
       </w:r>
       <w:r>
-        <w:t xml:space="preserve"> les remplacer par la méthode </w:t>
+        <w:t xml:space="preserve"> les remplacer par la méthode RESULT()</w:t>
       </w:r>
-      <w:proofErr w:type="gramStart"/>
-      <w:r>
-        <w:t>RESULT()</w:t>
-      </w:r>
-      <w:proofErr w:type="gramEnd"/>
     </w:p>
     <w:p>
       <w:pPr>
@@ -1334,6 +1293,163 @@
         <w:t>…</w:t>
       </w:r>
     </w:p>
+    <w:p>
+      <w:r>
+        <w:br w:type="page"/>
+      </w:r>
+    </w:p>
+    <w:p>
+      <w:pPr>
+        <w:pStyle w:val="Titre1"/>
+      </w:pPr>
+      <w:r>
+        <w:lastRenderedPageBreak/>
+        <w:t>Calendrier de travail</w:t>
+      </w:r>
+    </w:p>
+    <w:tbl>
+      <w:tblPr>
+        <w:tblStyle w:val="Grilledutableau"/>
+        <w:tblW w:w="0" w:type="auto"/>
+        <w:tblLayout w:type="fixed"/>
+        <w:tblLook w:val="04A0" w:firstRow="1" w:lastRow="0" w:firstColumn="1" w:lastColumn="0" w:noHBand="0" w:noVBand="1"/>
+      </w:tblPr>
+      <w:tblGrid>
+        <w:gridCol w:w="6912"/>
+        <w:gridCol w:w="851"/>
+        <w:gridCol w:w="1525"/>
+      </w:tblGrid>
+      <w:tr>
+        <w:tc>
+          <w:tcPr>
+            <w:tcW w:w="6912" w:type="dxa"/>
+            <w:vAlign w:val="center"/>
+          </w:tcPr>
+          <w:p>
+            <w:pPr>
+              <w:rPr>
+                <w:b/>
+              </w:rPr>
+            </w:pPr>
+            <w:r>
+              <w:rPr>
+                <w:b/>
+              </w:rPr>
+              <w:t>Tâche</w:t>
+            </w:r>
+          </w:p>
+        </w:tc>
+        <w:tc>
+          <w:tcPr>
+            <w:tcW w:w="851" w:type="dxa"/>
+            <w:vAlign w:val="center"/>
+          </w:tcPr>
+          <w:p>
+            <w:pPr>
+              <w:jc w:val="center"/>
+              <w:rPr>
+                <w:b/>
+              </w:rPr>
+            </w:pPr>
+            <w:r>
+              <w:rPr>
+                <w:b/>
+              </w:rPr>
+              <w:t>Statut</w:t>
+            </w:r>
+          </w:p>
+        </w:tc>
+        <w:tc>
+          <w:tcPr>
+            <w:tcW w:w="1525" w:type="dxa"/>
+            <w:vAlign w:val="center"/>
+          </w:tcPr>
+          <w:p>
+            <w:pPr>
+              <w:jc w:val="center"/>
+              <w:rPr>
+                <w:b/>
+              </w:rPr>
+            </w:pPr>
+            <w:r>
+              <w:rPr>
+                <w:b/>
+              </w:rPr>
+              <w:t xml:space="preserve">Date </w:t>
+            </w:r>
+            <w:r>
+              <w:rPr>
+                <w:b/>
+              </w:rPr>
+              <w:t>P</w:t>
+            </w:r>
+            <w:r>
+              <w:rPr>
+                <w:b/>
+              </w:rPr>
+              <w:t>révisionnelle</w:t>
+            </w:r>
+          </w:p>
+        </w:tc>
+      </w:tr>
+      <w:tr>
+        <w:tc>
+          <w:tcPr>
+            <w:tcW w:w="6912" w:type="dxa"/>
+            <w:shd w:val="clear" w:color="auto" w:fill="auto"/>
+          </w:tcPr>
+          <w:p>
+            <w:r>
+              <w:t xml:space="preserve">Implémenter </w:t>
+            </w:r>
+            <w:r>
+              <w:t>le gestionnaire de tâche</w:t>
+            </w:r>
+            <w:r>
+              <w:t xml:space="preserve"> système</w:t>
+            </w:r>
+            <w:bookmarkStart w:id="7" w:name="_GoBack"/>
+            <w:bookmarkEnd w:id="7"/>
+            <w:r>
+              <w:t xml:space="preserve"> sous Linux</w:t>
+            </w:r>
+            <w:r>
+              <w:t xml:space="preserve"> (CRON)</w:t>
+            </w:r>
+          </w:p>
+        </w:tc>
+        <w:tc>
+          <w:tcPr>
+            <w:tcW w:w="851" w:type="dxa"/>
+            <w:shd w:val="clear" w:color="auto" w:fill="auto"/>
+          </w:tcPr>
+          <w:p>
+            <w:pPr>
+              <w:jc w:val="center"/>
+              <w:rPr>
+                <w:b/>
+                <w:color w:val="00B050"/>
+              </w:rPr>
+            </w:pPr>
+            <w:r>
+              <w:rPr>
+                <w:b/>
+                <w:color w:val="C00000"/>
+              </w:rPr>
+              <w:t>KO</w:t>
+            </w:r>
+          </w:p>
+        </w:tc>
+        <w:tc>
+          <w:tcPr>
+            <w:tcW w:w="1525" w:type="dxa"/>
+            <w:shd w:val="clear" w:color="auto" w:fill="auto"/>
+          </w:tcPr>
+          <w:p/>
+        </w:tc>
+      </w:tr>
+    </w:tbl>
+    <w:p/>
     <w:sectPr>
       <w:pgSz w:w="11906" w:h="16838"/>
       <w:pgMar w:top="1417" w:right="1417" w:bottom="1417" w:left="1417" w:header="708" w:footer="708" w:gutter="0"/>
@@ -3798,6 +3914,232 @@
     </w:lvl>
   </w:abstractNum>
   <w:abstractNum w:abstractNumId="23">
+    <w:nsid w:val="3EB45165"/>
+    <w:multiLevelType w:val="hybridMultilevel"/>
+    <w:tmpl w:val="9B406866"/>
+    <w:lvl w:ilvl="0" w:tplc="040C0001">
+      <w:start w:val="1"/>
+      <w:numFmt w:val="bullet"/>
+      <w:lvlText w:val=""/>
+      <w:lvlJc w:val="left"/>
+      <w:pPr>
+        <w:ind w:left="720" w:hanging="360"/>
+      </w:pPr>
+      <w:rPr>
+        <w:rFonts w:ascii="Symbol" w:hAnsi="Symbol" w:hint="default"/>
+      </w:rPr>
+    </w:lvl>
+    <w:lvl w:ilvl="1" w:tplc="040C0003">
+      <w:start w:val="1"/>
+      <w:numFmt w:val="bullet"/>
+      <w:lvlText w:val="o"/>
+      <w:lvlJc w:val="left"/>
+      <w:pPr>
+        <w:ind w:left="1440" w:hanging="360"/>
+      </w:pPr>
+      <w:rPr>
+        <w:rFonts w:ascii="Courier New" w:hAnsi="Courier New" w:cs="Courier New" w:hint="default"/>
+      </w:rPr>
+    </w:lvl>
+    <w:lvl w:ilvl="2" w:tplc="040C0005" w:tentative="1">
+      <w:start w:val="1"/>
+      <w:numFmt w:val="bullet"/>
+      <w:lvlText w:val=""/>
+      <w:lvlJc w:val="left"/>
+      <w:pPr>
+        <w:ind w:left="2160" w:hanging="360"/>
+      </w:pPr>
+      <w:rPr>
+        <w:rFonts w:ascii="Wingdings" w:hAnsi="Wingdings" w:hint="default"/>
+      </w:rPr>
+    </w:lvl>
+    <w:lvl w:ilvl="3" w:tplc="040C0001" w:tentative="1">
+      <w:start w:val="1"/>
+      <w:numFmt w:val="bullet"/>
+      <w:lvlText w:val=""/>
+      <w:lvlJc w:val="left"/>
+      <w:pPr>
+        <w:ind w:left="2880" w:hanging="360"/>
+      </w:pPr>
+      <w:rPr>
+        <w:rFonts w:ascii="Symbol" w:hAnsi="Symbol" w:hint="default"/>
+      </w:rPr>
+    </w:lvl>
+    <w:lvl w:ilvl="4" w:tplc="040C0003" w:tentative="1">
+      <w:start w:val="1"/>
+      <w:numFmt w:val="bullet"/>
+      <w:lvlText w:val="o"/>
+      <w:lvlJc w:val="left"/>
+      <w:pPr>
+        <w:ind w:left="3600" w:hanging="360"/>
+      </w:pPr>
+      <w:rPr>
+        <w:rFonts w:ascii="Courier New" w:hAnsi="Courier New" w:cs="Courier New" w:hint="default"/>
+      </w:rPr>
+    </w:lvl>
+    <w:lvl w:ilvl="5" w:tplc="040C0005" w:tentative="1">
+      <w:start w:val="1"/>
+      <w:numFmt w:val="bullet"/>
+      <w:lvlText w:val=""/>
+      <w:lvlJc w:val="left"/>
+      <w:pPr>
+        <w:ind w:left="4320" w:hanging="360"/>
+      </w:pPr>
+      <w:rPr>
+        <w:rFonts w:ascii="Wingdings" w:hAnsi="Wingdings" w:hint="default"/>
+      </w:rPr>
+    </w:lvl>
+    <w:lvl w:ilvl="6" w:tplc="040C0001" w:tentative="1">
+      <w:start w:val="1"/>
+      <w:numFmt w:val="bullet"/>
+      <w:lvlText w:val=""/>
+      <w:lvlJc w:val="left"/>
+      <w:pPr>
+        <w:ind w:left="5040" w:hanging="360"/>
+      </w:pPr>
+      <w:rPr>
+        <w:rFonts w:ascii="Symbol" w:hAnsi="Symbol" w:hint="default"/>
+      </w:rPr>
+    </w:lvl>
+    <w:lvl w:ilvl="7" w:tplc="040C0003" w:tentative="1">
+      <w:start w:val="1"/>
+      <w:numFmt w:val="bullet"/>
+      <w:lvlText w:val="o"/>
+      <w:lvlJc w:val="left"/>
+      <w:pPr>
+        <w:ind w:left="5760" w:hanging="360"/>
+      </w:pPr>
+      <w:rPr>
+        <w:rFonts w:ascii="Courier New" w:hAnsi="Courier New" w:cs="Courier New" w:hint="default"/>
+      </w:rPr>
+    </w:lvl>
+    <w:lvl w:ilvl="8" w:tplc="040C0005" w:tentative="1">
+      <w:start w:val="1"/>
+      <w:numFmt w:val="bullet"/>
+      <w:lvlText w:val=""/>
+      <w:lvlJc w:val="left"/>
+      <w:pPr>
+        <w:ind w:left="6480" w:hanging="360"/>
+      </w:pPr>
+      <w:rPr>
+        <w:rFonts w:ascii="Wingdings" w:hAnsi="Wingdings" w:hint="default"/>
+      </w:rPr>
+    </w:lvl>
+  </w:abstractNum>
+  <w:abstractNum w:abstractNumId="24">
+    <w:nsid w:val="3EC95CDC"/>
+    <w:multiLevelType w:val="hybridMultilevel"/>
+    <w:tmpl w:val="4AAE4C02"/>
+    <w:lvl w:ilvl="0" w:tplc="040C0001">
+      <w:start w:val="1"/>
+      <w:numFmt w:val="bullet"/>
+      <w:lvlText w:val=""/>
+      <w:lvlJc w:val="left"/>
+      <w:pPr>
+        <w:ind w:left="720" w:hanging="360"/>
+      </w:pPr>
+      <w:rPr>
+        <w:rFonts w:ascii="Symbol" w:hAnsi="Symbol" w:hint="default"/>
+      </w:rPr>
+    </w:lvl>
+    <w:lvl w:ilvl="1" w:tplc="040C0003" w:tentative="1">
+      <w:start w:val="1"/>
+      <w:numFmt w:val="bullet"/>
+      <w:lvlText w:val="o"/>
+      <w:lvlJc w:val="left"/>
+      <w:pPr>
+        <w:ind w:left="1440" w:hanging="360"/>
+      </w:pPr>
+      <w:rPr>
+        <w:rFonts w:ascii="Courier New" w:hAnsi="Courier New" w:cs="Courier New" w:hint="default"/>
+      </w:rPr>
+    </w:lvl>
+    <w:lvl w:ilvl="2" w:tplc="040C0005" w:tentative="1">
+      <w:start w:val="1"/>
+      <w:numFmt w:val="bullet"/>
+      <w:lvlText w:val=""/>
+      <w:lvlJc w:val="left"/>
+      <w:pPr>
+        <w:ind w:left="2160" w:hanging="360"/>
+      </w:pPr>
+      <w:rPr>
+        <w:rFonts w:ascii="Wingdings" w:hAnsi="Wingdings" w:hint="default"/>
+      </w:rPr>
+    </w:lvl>
+    <w:lvl w:ilvl="3" w:tplc="040C0001" w:tentative="1">
+      <w:start w:val="1"/>
+      <w:numFmt w:val="bullet"/>
+      <w:lvlText w:val=""/>
+      <w:lvlJc w:val="left"/>
+      <w:pPr>
+        <w:ind w:left="2880" w:hanging="360"/>
+      </w:pPr>
+      <w:rPr>
+        <w:rFonts w:ascii="Symbol" w:hAnsi="Symbol" w:hint="default"/>
+      </w:rPr>
+    </w:lvl>
+    <w:lvl w:ilvl="4" w:tplc="040C0003" w:tentative="1">
+      <w:start w:val="1"/>
+      <w:numFmt w:val="bullet"/>
+      <w:lvlText w:val="o"/>
+      <w:lvlJc w:val="left"/>
+      <w:pPr>
+        <w:ind w:left="3600" w:hanging="360"/>
+      </w:pPr>
+      <w:rPr>
+        <w:rFonts w:ascii="Courier New" w:hAnsi="Courier New" w:cs="Courier New" w:hint="default"/>
+      </w:rPr>
+    </w:lvl>
+    <w:lvl w:ilvl="5" w:tplc="040C0005" w:tentative="1">
+      <w:start w:val="1"/>
+      <w:numFmt w:val="bullet"/>
+      <w:lvlText w:val=""/>
+      <w:lvlJc w:val="left"/>
+      <w:pPr>
+        <w:ind w:left="4320" w:hanging="360"/>
+      </w:pPr>
+      <w:rPr>
+        <w:rFonts w:ascii="Wingdings" w:hAnsi="Wingdings" w:hint="default"/>
+      </w:rPr>
+    </w:lvl>
+    <w:lvl w:ilvl="6" w:tplc="040C0001" w:tentative="1">
+      <w:start w:val="1"/>
+      <w:numFmt w:val="bullet"/>
+      <w:lvlText w:val=""/>
+      <w:lvlJc w:val="left"/>
+      <w:pPr>
+        <w:ind w:left="5040" w:hanging="360"/>
+      </w:pPr>
+      <w:rPr>
+        <w:rFonts w:ascii="Symbol" w:hAnsi="Symbol" w:hint="default"/>
+      </w:rPr>
+    </w:lvl>
+    <w:lvl w:ilvl="7" w:tplc="040C0003" w:tentative="1">
+      <w:start w:val="1"/>
+      <w:numFmt w:val="bullet"/>
+      <w:lvlText w:val="o"/>
+      <w:lvlJc w:val="left"/>
+      <w:pPr>
+        <w:ind w:left="5760" w:hanging="360"/>
+      </w:pPr>
+      <w:rPr>
+        <w:rFonts w:ascii="Courier New" w:hAnsi="Courier New" w:cs="Courier New" w:hint="default"/>
+      </w:rPr>
+    </w:lvl>
+    <w:lvl w:ilvl="8" w:tplc="040C0005" w:tentative="1">
+      <w:start w:val="1"/>
+      <w:numFmt w:val="bullet"/>
+      <w:lvlText w:val=""/>
+      <w:lvlJc w:val="left"/>
+      <w:pPr>
+        <w:ind w:left="6480" w:hanging="360"/>
+      </w:pPr>
+      <w:rPr>
+        <w:rFonts w:ascii="Wingdings" w:hAnsi="Wingdings" w:hint="default"/>
+      </w:rPr>
+    </w:lvl>
+  </w:abstractNum>
+  <w:abstractNum w:abstractNumId="25">
     <w:nsid w:val="3FCB15C8"/>
     <w:multiLevelType w:val="hybridMultilevel"/>
     <w:tmpl w:val="5CD6F476"/>
@@ -3910,7 +4252,7 @@
       </w:rPr>
     </w:lvl>
   </w:abstractNum>
-  <w:abstractNum w:abstractNumId="24">
+  <w:abstractNum w:abstractNumId="26">
     <w:nsid w:val="44EC4B5E"/>
     <w:multiLevelType w:val="hybridMultilevel"/>
     <w:tmpl w:val="9BC44AE0"/>
@@ -4023,7 +4365,7 @@
       </w:rPr>
     </w:lvl>
   </w:abstractNum>
-  <w:abstractNum w:abstractNumId="25">
+  <w:abstractNum w:abstractNumId="27">
     <w:nsid w:val="57C56205"/>
     <w:multiLevelType w:val="hybridMultilevel"/>
     <w:tmpl w:val="275E9B06"/>
@@ -4136,7 +4478,7 @@
       </w:rPr>
     </w:lvl>
   </w:abstractNum>
-  <w:abstractNum w:abstractNumId="26">
+  <w:abstractNum w:abstractNumId="28">
     <w:nsid w:val="5B2322D8"/>
     <w:multiLevelType w:val="hybridMultilevel"/>
     <w:tmpl w:val="F0744D92"/>
@@ -4249,7 +4591,7 @@
       </w:rPr>
     </w:lvl>
   </w:abstractNum>
-  <w:abstractNum w:abstractNumId="27">
+  <w:abstractNum w:abstractNumId="29">
     <w:nsid w:val="5B2860CE"/>
     <w:multiLevelType w:val="hybridMultilevel"/>
     <w:tmpl w:val="F9BC4D6A"/>
@@ -4362,7 +4704,7 @@
       </w:rPr>
     </w:lvl>
   </w:abstractNum>
-  <w:abstractNum w:abstractNumId="28">
+  <w:abstractNum w:abstractNumId="30">
     <w:nsid w:val="66D00B40"/>
     <w:multiLevelType w:val="hybridMultilevel"/>
     <w:tmpl w:val="72D84B5C"/>
@@ -4475,7 +4817,7 @@
       </w:rPr>
     </w:lvl>
   </w:abstractNum>
-  <w:abstractNum w:abstractNumId="29">
+  <w:abstractNum w:abstractNumId="31">
     <w:nsid w:val="6B992D19"/>
     <w:multiLevelType w:val="hybridMultilevel"/>
     <w:tmpl w:val="93FE1D5C"/>
@@ -4588,7 +4930,7 @@
       </w:rPr>
     </w:lvl>
   </w:abstractNum>
-  <w:abstractNum w:abstractNumId="30">
+  <w:abstractNum w:abstractNumId="32">
     <w:nsid w:val="71D95935"/>
     <w:multiLevelType w:val="hybridMultilevel"/>
     <w:tmpl w:val="1D080222"/>
@@ -4705,7 +5047,7 @@
     <w:abstractNumId w:val="16"/>
   </w:num>
   <w:num w:numId="2">
-    <w:abstractNumId w:val="24"/>
+    <w:abstractNumId w:val="26"/>
   </w:num>
   <w:num w:numId="3">
     <w:abstractNumId w:val="1"/>
@@ -4726,7 +5068,7 @@
     <w:abstractNumId w:val="5"/>
   </w:num>
   <w:num w:numId="9">
-    <w:abstractNumId w:val="23"/>
+    <w:abstractNumId w:val="25"/>
   </w:num>
   <w:num w:numId="10">
     <w:abstractNumId w:val="12"/>
@@ -4735,10 +5077,10 @@
     <w:abstractNumId w:val="20"/>
   </w:num>
   <w:num w:numId="12">
-    <w:abstractNumId w:val="30"/>
+    <w:abstractNumId w:val="32"/>
   </w:num>
   <w:num w:numId="13">
-    <w:abstractNumId w:val="28"/>
+    <w:abstractNumId w:val="30"/>
   </w:num>
   <w:num w:numId="14">
     <w:abstractNumId w:val="9"/>
@@ -4762,7 +5104,7 @@
     <w:abstractNumId w:val="14"/>
   </w:num>
   <w:num w:numId="21">
-    <w:abstractNumId w:val="27"/>
+    <w:abstractNumId w:val="29"/>
   </w:num>
   <w:num w:numId="22">
     <w:abstractNumId w:val="4"/>
@@ -4780,19 +5122,25 @@
     <w:abstractNumId w:val="18"/>
   </w:num>
   <w:num w:numId="27">
-    <w:abstractNumId w:val="25"/>
+    <w:abstractNumId w:val="27"/>
   </w:num>
   <w:num w:numId="28">
     <w:abstractNumId w:val="0"/>
   </w:num>
   <w:num w:numId="29">
-    <w:abstractNumId w:val="26"/>
+    <w:abstractNumId w:val="28"/>
   </w:num>
   <w:num w:numId="30">
-    <w:abstractNumId w:val="29"/>
+    <w:abstractNumId w:val="31"/>
   </w:num>
   <w:num w:numId="31">
     <w:abstractNumId w:val="13"/>
+  </w:num>
+  <w:num w:numId="32">
+    <w:abstractNumId w:val="23"/>
+  </w:num>
+  <w:num w:numId="33">
+    <w:abstractNumId w:val="24"/>
   </w:num>
 </w:numbering>
 </file>
@@ -5438,6 +5786,35 @@
       <w:sz w:val="24"/>
       <w:szCs w:val="24"/>
     </w:rPr>
+  </w:style>
+  <w:style w:type="table" w:styleId="Grilledutableau">
+    <w:name w:val="Table Grid"/>
+    <w:basedOn w:val="TableauNormal"/>
+    <w:uiPriority w:val="59"/>
+    <w:rsid w:val="00D35EA2"/>
+    <w:pPr>
+      <w:spacing w:after="0" w:line="240" w:lineRule="auto"/>
+    </w:pPr>
+    <w:rPr>
+      <w:rFonts w:eastAsia="Times New Roman" w:cs="Calibri"/>
+    </w:rPr>
+    <w:tblPr>
+      <w:tblInd w:w="0" w:type="dxa"/>
+      <w:tblBorders>
+        <w:top w:val="single" w:sz="4" w:space="0" w:color="auto"/>
+        <w:left w:val="single" w:sz="4" w:space="0" w:color="auto"/>
+        <w:bottom w:val="single" w:sz="4" w:space="0" w:color="auto"/>
+        <w:right w:val="single" w:sz="4" w:space="0" w:color="auto"/>
+        <w:insideH w:val="single" w:sz="4" w:space="0" w:color="auto"/>
+        <w:insideV w:val="single" w:sz="4" w:space="0" w:color="auto"/>
+      </w:tblBorders>
+      <w:tblCellMar>
+        <w:top w:w="0" w:type="dxa"/>
+        <w:left w:w="108" w:type="dxa"/>
+        <w:bottom w:w="0" w:type="dxa"/>
+        <w:right w:w="108" w:type="dxa"/>
+      </w:tblCellMar>
+    </w:tblPr>
   </w:style>
 </w:styles>
 </file>
@@ -6315,7 +6692,7 @@
 </file>
 
 <file path=customXml/itemProps2.xml><?xml version="1.0" encoding="utf-8"?>
-<ds:datastoreItem xmlns:ds="http://schemas.openxmlformats.org/officeDocument/2006/customXml" ds:itemID="{9CF4DD94-FAB3-4D0F-AFEA-943AA3756DF6}">
+<ds:datastoreItem xmlns:ds="http://schemas.openxmlformats.org/officeDocument/2006/customXml" ds:itemID="{C67E7CDE-35E0-409E-B83E-B0B46D4BBB00}">
   <ds:schemaRefs>
     <ds:schemaRef ds:uri="http://schemas.openxmlformats.org/officeDocument/2006/bibliography"/>
   </ds:schemaRefs>

</xml_diff>

<commit_message>
update cahier des charges
</commit_message>
<xml_diff>
--- a/documents/Cahier des charges.docx
+++ b/documents/Cahier des charges.docx
@@ -378,9 +378,72 @@
         </w:tbl>
         <w:p>
           <w:r>
+            <w:rPr>
+              <w:noProof/>
+              <w:lang w:eastAsia="fr-FR"/>
+            </w:rPr>
+            <w:drawing>
+              <wp:anchor distT="0" distB="0" distL="114300" distR="114300" simplePos="0" relativeHeight="251663360" behindDoc="0" locked="0" layoutInCell="1" allowOverlap="1" wp14:anchorId="16DBF253" wp14:editId="0EEC1534">
+                <wp:simplePos x="0" y="0"/>
+                <wp:positionH relativeFrom="column">
+                  <wp:posOffset>-407670</wp:posOffset>
+                </wp:positionH>
+                <wp:positionV relativeFrom="paragraph">
+                  <wp:posOffset>3448685</wp:posOffset>
+                </wp:positionV>
+                <wp:extent cx="4566920" cy="1306195"/>
+                <wp:effectExtent l="0" t="0" r="0" b="0"/>
+                <wp:wrapNone/>
+                <wp:docPr id="9" name="Image 9"/>
+                <wp:cNvGraphicFramePr>
+                  <a:graphicFrameLocks xmlns:a="http://schemas.openxmlformats.org/drawingml/2006/main" noChangeAspect="1"/>
+                </wp:cNvGraphicFramePr>
+                <a:graphic xmlns:a="http://schemas.openxmlformats.org/drawingml/2006/main">
+                  <a:graphicData uri="http://schemas.openxmlformats.org/drawingml/2006/picture">
+                    <pic:pic xmlns:pic="http://schemas.openxmlformats.org/drawingml/2006/picture">
+                      <pic:nvPicPr>
+                        <pic:cNvPr id="0" name="logo_webframework.png"/>
+                        <pic:cNvPicPr/>
+                      </pic:nvPicPr>
+                      <pic:blipFill>
+                        <a:blip r:embed="rId10">
+                          <a:extLst>
+                            <a:ext uri="{28A0092B-C50C-407E-A947-70E740481C1C}">
+                              <a14:useLocalDpi xmlns:a14="http://schemas.microsoft.com/office/drawing/2010/main" val="0"/>
+                            </a:ext>
+                          </a:extLst>
+                        </a:blip>
+                        <a:stretch>
+                          <a:fillRect/>
+                        </a:stretch>
+                      </pic:blipFill>
+                      <pic:spPr>
+                        <a:xfrm>
+                          <a:off x="0" y="0"/>
+                          <a:ext cx="4566920" cy="1306195"/>
+                        </a:xfrm>
+                        <a:prstGeom prst="rect">
+                          <a:avLst/>
+                        </a:prstGeom>
+                      </pic:spPr>
+                    </pic:pic>
+                  </a:graphicData>
+                </a:graphic>
+                <wp14:sizeRelH relativeFrom="page">
+                  <wp14:pctWidth>0</wp14:pctWidth>
+                </wp14:sizeRelH>
+                <wp14:sizeRelV relativeFrom="page">
+                  <wp14:pctHeight>0</wp14:pctHeight>
+                </wp14:sizeRelV>
+              </wp:anchor>
+            </w:drawing>
+          </w:r>
+          <w:r>
             <w:br w:type="page"/>
           </w:r>
         </w:p>
+        <w:bookmarkStart w:id="0" w:name="_GoBack" w:displacedByCustomXml="next"/>
+        <w:bookmarkEnd w:id="0" w:displacedByCustomXml="next"/>
       </w:sdtContent>
     </w:sdt>
     <w:sdt>
@@ -939,12 +1002,12 @@
       <w:pPr>
         <w:pStyle w:val="Titre1"/>
       </w:pPr>
-      <w:bookmarkStart w:id="0" w:name="_Toc346131756"/>
+      <w:bookmarkStart w:id="1" w:name="_Toc346131756"/>
       <w:r>
         <w:lastRenderedPageBreak/>
         <w:t>Introduction</w:t>
       </w:r>
-      <w:bookmarkEnd w:id="0"/>
+      <w:bookmarkEnd w:id="1"/>
     </w:p>
     <w:p>
       <w:r>
@@ -970,22 +1033,22 @@
       <w:pPr>
         <w:pStyle w:val="Titre1"/>
       </w:pPr>
-      <w:bookmarkStart w:id="1" w:name="_Toc346131757"/>
+      <w:bookmarkStart w:id="2" w:name="_Toc346131757"/>
       <w:r>
         <w:lastRenderedPageBreak/>
         <w:t>Termes</w:t>
       </w:r>
-      <w:bookmarkEnd w:id="1"/>
+      <w:bookmarkEnd w:id="2"/>
     </w:p>
     <w:p>
       <w:pPr>
         <w:pStyle w:val="Titre2"/>
       </w:pPr>
-      <w:bookmarkStart w:id="2" w:name="_Toc346131758"/>
+      <w:bookmarkStart w:id="3" w:name="_Toc346131758"/>
       <w:r>
         <w:t>Webframework</w:t>
       </w:r>
-      <w:bookmarkEnd w:id="2"/>
+      <w:bookmarkEnd w:id="3"/>
     </w:p>
     <w:p>
       <w:r>
@@ -999,11 +1062,11 @@
       <w:pPr>
         <w:pStyle w:val="Titre2"/>
       </w:pPr>
-      <w:bookmarkStart w:id="3" w:name="_Toc346131759"/>
+      <w:bookmarkStart w:id="4" w:name="_Toc346131759"/>
       <w:r>
         <w:t>Webframework étendu</w:t>
       </w:r>
-      <w:bookmarkEnd w:id="3"/>
+      <w:bookmarkEnd w:id="4"/>
     </w:p>
     <w:p>
       <w:pPr>
@@ -1039,22 +1102,22 @@
       <w:pPr>
         <w:pStyle w:val="Titre1"/>
       </w:pPr>
-      <w:bookmarkStart w:id="4" w:name="_Toc346131760"/>
+      <w:bookmarkStart w:id="5" w:name="_Toc346131760"/>
       <w:r>
         <w:lastRenderedPageBreak/>
         <w:t>Cahier des charges</w:t>
       </w:r>
-      <w:bookmarkEnd w:id="4"/>
+      <w:bookmarkEnd w:id="5"/>
     </w:p>
     <w:p>
       <w:pPr>
         <w:pStyle w:val="Titre2"/>
       </w:pPr>
-      <w:bookmarkStart w:id="5" w:name="_Toc346131761"/>
+      <w:bookmarkStart w:id="6" w:name="_Toc346131761"/>
       <w:r>
         <w:t>Introduction</w:t>
       </w:r>
-      <w:bookmarkEnd w:id="5"/>
+      <w:bookmarkEnd w:id="6"/>
     </w:p>
     <w:p>
       <w:r>
@@ -1065,7 +1128,7 @@
       <w:pPr>
         <w:pStyle w:val="Titre2"/>
       </w:pPr>
-      <w:bookmarkStart w:id="6" w:name="_Toc346131762"/>
+      <w:bookmarkStart w:id="7" w:name="_Toc346131762"/>
       <w:r>
         <w:t>Améliorations</w:t>
       </w:r>
@@ -1078,7 +1141,7 @@
       <w:r>
         <w:t>ersion 1.7</w:t>
       </w:r>
-      <w:bookmarkEnd w:id="6"/>
+      <w:bookmarkEnd w:id="7"/>
     </w:p>
     <w:p>
       <w:r>
@@ -1408,8 +1471,6 @@
             <w:r>
               <w:t xml:space="preserve"> système</w:t>
             </w:r>
-            <w:bookmarkStart w:id="7" w:name="_GoBack"/>
-            <w:bookmarkEnd w:id="7"/>
             <w:r>
               <w:t xml:space="preserve"> sous Linux</w:t>
             </w:r>
@@ -6692,7 +6753,7 @@
 </file>
 
 <file path=customXml/itemProps2.xml><?xml version="1.0" encoding="utf-8"?>
-<ds:datastoreItem xmlns:ds="http://schemas.openxmlformats.org/officeDocument/2006/customXml" ds:itemID="{C67E7CDE-35E0-409E-B83E-B0B46D4BBB00}">
+<ds:datastoreItem xmlns:ds="http://schemas.openxmlformats.org/officeDocument/2006/customXml" ds:itemID="{083F1078-A601-4353-B5A5-29E60B0B55AB}">
   <ds:schemaRefs>
     <ds:schemaRef ds:uri="http://schemas.openxmlformats.org/officeDocument/2006/bibliography"/>
   </ds:schemaRefs>

</xml_diff>